<commit_message>
Update Growth v Volatility image
</commit_message>
<xml_diff>
--- a/7330 Project term paper.docx
+++ b/7330 Project term paper.docx
@@ -422,15 +422,35 @@
           <w:sz w:val="24"/>
           <w:szCs w:val="24"/>
         </w:rPr>
-        <w:t>3. Data and Database construction</w:t>
-      </w:r>
-      <w:r>
-        <w:rPr>
-          <w:rFonts w:ascii="Times New Roman" w:hAnsi="Times New Roman"/>
-          <w:noProof w:val="0"/>
-          <w:sz w:val="20"/>
-        </w:rPr>
-        <w:t xml:space="preserve">  The data </w:t>
+        <w:t xml:space="preserve">3. Data and Database </w:t>
+      </w:r>
+      <w:proofErr w:type="gramStart"/>
+      <w:r>
+        <w:rPr>
+          <w:rFonts w:ascii="Times New Roman" w:hAnsi="Times New Roman"/>
+          <w:b/>
+          <w:noProof w:val="0"/>
+          <w:sz w:val="24"/>
+          <w:szCs w:val="24"/>
+        </w:rPr>
+        <w:t>construction</w:t>
+      </w:r>
+      <w:r>
+        <w:rPr>
+          <w:rFonts w:ascii="Times New Roman" w:hAnsi="Times New Roman"/>
+          <w:noProof w:val="0"/>
+          <w:sz w:val="20"/>
+        </w:rPr>
+        <w:t xml:space="preserve">  The</w:t>
+      </w:r>
+      <w:proofErr w:type="gramEnd"/>
+      <w:r>
+        <w:rPr>
+          <w:rFonts w:ascii="Times New Roman" w:hAnsi="Times New Roman"/>
+          <w:noProof w:val="0"/>
+          <w:sz w:val="20"/>
+        </w:rPr>
+        <w:t xml:space="preserve"> data </w:t>
       </w:r>
       <w:r>
         <w:rPr>
@@ -939,9 +959,9 @@
           <w:lang w:eastAsia="en-US"/>
         </w:rPr>
         <w:drawing>
-          <wp:inline distT="0" distB="0" distL="0" distR="0" wp14:anchorId="294D9770" wp14:editId="54EC4252">
-            <wp:extent cx="3060065" cy="2193290"/>
-            <wp:effectExtent l="0" t="0" r="0" b="0"/>
+          <wp:inline distT="0" distB="0" distL="0" distR="0" wp14:anchorId="294D9770" wp14:editId="7BE5FC52">
+            <wp:extent cx="3060065" cy="2149748"/>
+            <wp:effectExtent l="0" t="0" r="0" b="9525"/>
             <wp:docPr id="2" name="Picture 2"/>
             <wp:cNvGraphicFramePr>
               <a:graphicFrameLocks xmlns:a="http://schemas.openxmlformats.org/drawingml/2006/main" noChangeAspect="1"/>
@@ -968,7 +988,7 @@
                   <pic:spPr>
                     <a:xfrm>
                       <a:off x="0" y="0"/>
-                      <a:ext cx="3060065" cy="2193290"/>
+                      <a:ext cx="3060065" cy="2149748"/>
                     </a:xfrm>
                     <a:prstGeom prst="rect">
                       <a:avLst/>
@@ -980,6 +1000,8 @@
           </wp:inline>
         </w:drawing>
       </w:r>
+      <w:bookmarkStart w:id="0" w:name="_GoBack"/>
+      <w:bookmarkEnd w:id="0"/>
     </w:p>
     <w:p>
       <w:pPr>
@@ -1034,12 +1056,17 @@
           <w:sz w:val="20"/>
         </w:rPr>
         <w:tab/>
+      </w:r>
+      <w:r>
+        <w:rPr>
+          <w:rFonts w:ascii="Courier" w:hAnsi="Courier"/>
+          <w:sz w:val="20"/>
+        </w:rPr>
         <w:t xml:space="preserve">FROM prices_split </w:t>
       </w:r>
     </w:p>
     <w:p>
       <w:pPr>
-        <w:ind w:firstLine="720"/>
         <w:jc w:val="both"/>
         <w:rPr>
           <w:rFonts w:ascii="Courier" w:hAnsi="Courier"/>
@@ -1051,41 +1078,38 @@
           <w:rFonts w:ascii="Courier" w:hAnsi="Courier"/>
           <w:sz w:val="20"/>
         </w:rPr>
+        <w:tab/>
+      </w:r>
+      <w:r>
+        <w:rPr>
+          <w:rFonts w:ascii="Courier" w:hAnsi="Courier"/>
+          <w:sz w:val="20"/>
+        </w:rPr>
         <w:t xml:space="preserve">GROUP BY symbol </w:t>
       </w:r>
     </w:p>
     <w:p>
       <w:pPr>
-        <w:ind w:firstLine="720"/>
         <w:jc w:val="both"/>
         <w:rPr>
+          <w:rFonts w:ascii="Times New Roman" w:hAnsi="Times New Roman"/>
+          <w:sz w:val="20"/>
+        </w:rPr>
+      </w:pPr>
+      <w:r>
+        <w:rPr>
           <w:rFonts w:ascii="Courier" w:hAnsi="Courier"/>
           <w:sz w:val="20"/>
         </w:rPr>
-      </w:pPr>
+        <w:tab/>
+      </w:r>
       <w:r>
         <w:rPr>
           <w:rFonts w:ascii="Courier" w:hAnsi="Courier"/>
           <w:sz w:val="20"/>
         </w:rPr>
-        <w:t>ORDER BY SD DESC LIMIT 10</w:t>
-      </w:r>
-      <w:r>
-        <w:rPr>
-          <w:rFonts w:ascii="Courier" w:hAnsi="Courier"/>
-          <w:sz w:val="20"/>
-        </w:rPr>
-        <w:t>;</w:t>
-      </w:r>
-    </w:p>
-    <w:p>
-      <w:pPr>
-        <w:jc w:val="both"/>
-        <w:rPr>
-          <w:rFonts w:ascii="Times New Roman" w:hAnsi="Times New Roman"/>
-          <w:sz w:val="20"/>
-        </w:rPr>
-      </w:pPr>
+        <w:t>ORDER BY SD DESC LIMIT 10;</w:t>
+      </w:r>
     </w:p>
     <w:p>
       <w:pPr>
@@ -1150,7 +1174,23 @@
           <w:noProof w:val="0"/>
           <w:sz w:val="20"/>
         </w:rPr>
-        <w:t>. We can see from the previous insight that the highest growth stock has the symbol “AGN”.</w:t>
+        <w:t>. We can see from the previous insight that the highest growth stock has the symbol “</w:t>
+      </w:r>
+      <w:r>
+        <w:rPr>
+          <w:rFonts w:ascii="Times New Roman" w:hAnsi="Times New Roman"/>
+          <w:noProof w:val="0"/>
+          <w:sz w:val="20"/>
+        </w:rPr>
+        <w:t>PCLN</w:t>
+      </w:r>
+      <w:r>
+        <w:rPr>
+          <w:rFonts w:ascii="Times New Roman" w:hAnsi="Times New Roman"/>
+          <w:noProof w:val="0"/>
+          <w:sz w:val="20"/>
+        </w:rPr>
+        <w:t>”.</w:t>
       </w:r>
       <w:r>
         <w:rPr>
@@ -1212,8 +1252,18 @@
           <w:noProof w:val="0"/>
           <w:sz w:val="20"/>
         </w:rPr>
-        <w:t>                SELECT symbol, max(high)-min(low) AS growth FROM prices_split</w:t>
-      </w:r>
+        <w:t xml:space="preserve">                SELECT symbol, max(high)-min(low) AS growth FROM </w:t>
+      </w:r>
+      <w:proofErr w:type="spellStart"/>
+      <w:r>
+        <w:rPr>
+          <w:rFonts w:ascii="Courier" w:hAnsi="Courier"/>
+          <w:noProof w:val="0"/>
+          <w:sz w:val="20"/>
+        </w:rPr>
+        <w:t>prices_split</w:t>
+      </w:r>
+      <w:proofErr w:type="spellEnd"/>
     </w:p>
     <w:p>
       <w:pPr>
@@ -1248,7 +1298,25 @@
           <w:noProof w:val="0"/>
           <w:sz w:val="20"/>
         </w:rPr>
-        <w:t>        ) AS subTable ORDER BY growth ASC LIMIT 1;</w:t>
+        <w:t xml:space="preserve">        ) AS </w:t>
+      </w:r>
+      <w:proofErr w:type="spellStart"/>
+      <w:r>
+        <w:rPr>
+          <w:rFonts w:ascii="Courier" w:hAnsi="Courier"/>
+          <w:noProof w:val="0"/>
+          <w:sz w:val="20"/>
+        </w:rPr>
+        <w:t>subTable</w:t>
+      </w:r>
+      <w:proofErr w:type="spellEnd"/>
+      <w:r>
+        <w:rPr>
+          <w:rFonts w:ascii="Courier" w:hAnsi="Courier"/>
+          <w:noProof w:val="0"/>
+          <w:sz w:val="20"/>
+        </w:rPr>
+        <w:t xml:space="preserve"> ORDER BY growth ASC LIMIT 1;</w:t>
       </w:r>
     </w:p>
     <w:p>
@@ -1782,7 +1850,7 @@
           <w:sz w:val="20"/>
         </w:rPr>
       </w:pPr>
-      <w:bookmarkStart w:id="0" w:name="_Hlk489992845"/>
+      <w:bookmarkStart w:id="1" w:name="_Hlk489992845"/>
     </w:p>
     <w:tbl>
       <w:tblPr>
@@ -2053,7 +2121,7 @@
         <w:t>5</w:t>
       </w:r>
     </w:p>
-    <w:bookmarkEnd w:id="0"/>
+    <w:bookmarkEnd w:id="1"/>
     <w:p>
       <w:pPr>
         <w:jc w:val="both"/>
@@ -2404,6 +2472,7 @@
         </w:rPr>
         <w:t xml:space="preserve">5 By joining </w:t>
       </w:r>
+      <w:proofErr w:type="spellStart"/>
       <w:r>
         <w:rPr>
           <w:rFonts w:ascii="Times New Roman" w:hAnsi="Times New Roman"/>
@@ -2418,7 +2487,16 @@
           <w:noProof w:val="0"/>
           <w:sz w:val="20"/>
         </w:rPr>
-        <w:t>prices and fundamentals</w:t>
+        <w:t>prices</w:t>
+      </w:r>
+      <w:proofErr w:type="spellEnd"/>
+      <w:r>
+        <w:rPr>
+          <w:rFonts w:ascii="Times New Roman" w:hAnsi="Times New Roman"/>
+          <w:noProof w:val="0"/>
+          <w:sz w:val="20"/>
+        </w:rPr>
+        <w:t xml:space="preserve"> and fundamentals</w:t>
       </w:r>
       <w:r>
         <w:rPr>
@@ -2565,8 +2643,6 @@
           <w:sz w:val="20"/>
         </w:rPr>
       </w:pPr>
-      <w:bookmarkStart w:id="1" w:name="_GoBack"/>
-      <w:bookmarkEnd w:id="1"/>
       <w:r>
         <w:rPr>
           <w:rFonts w:ascii="Courier New" w:hAnsi="Courier New" w:cs="Courier New"/>
@@ -2640,6 +2716,7 @@
                 <w:lang w:eastAsia="en-US"/>
               </w:rPr>
             </w:pPr>
+            <w:proofErr w:type="spellStart"/>
             <w:r>
               <w:rPr>
                 <w:rFonts w:ascii="Calibri" w:eastAsia="Times New Roman" w:hAnsi="Calibri"/>
@@ -2651,6 +2728,7 @@
               </w:rPr>
               <w:t>capital_expenditures</w:t>
             </w:r>
+            <w:proofErr w:type="spellEnd"/>
           </w:p>
         </w:tc>
         <w:tc>
@@ -2702,6 +2780,7 @@
                 <w:lang w:eastAsia="en-US"/>
               </w:rPr>
             </w:pPr>
+            <w:proofErr w:type="spellStart"/>
             <w:r>
               <w:rPr>
                 <w:rFonts w:ascii="Calibri" w:eastAsia="Times New Roman" w:hAnsi="Calibri"/>
@@ -2713,6 +2792,7 @@
               </w:rPr>
               <w:t>Earnings_Before_Tax</w:t>
             </w:r>
+            <w:proofErr w:type="spellEnd"/>
           </w:p>
         </w:tc>
       </w:tr>
@@ -3328,8 +3408,20 @@
           <w:sz w:val="24"/>
           <w:szCs w:val="24"/>
         </w:rPr>
-        <w:t>. Conclusiton</w:t>
-      </w:r>
+        <w:t xml:space="preserve">. </w:t>
+      </w:r>
+      <w:proofErr w:type="spellStart"/>
+      <w:r>
+        <w:rPr>
+          <w:rFonts w:ascii="Times New Roman" w:hAnsi="Times New Roman"/>
+          <w:b/>
+          <w:noProof w:val="0"/>
+          <w:sz w:val="24"/>
+          <w:szCs w:val="24"/>
+        </w:rPr>
+        <w:t>Conclusiton</w:t>
+      </w:r>
+      <w:proofErr w:type="spellEnd"/>
     </w:p>
     <w:p>
       <w:pPr>
@@ -3991,7 +4083,25 @@
           <w:noProof w:val="0"/>
           <w:sz w:val="20"/>
         </w:rPr>
-        <w:t xml:space="preserve"> Type and label section and subsection headings in the style shown on these pages. Use numbered sections, in order to facilitate cross references.</w:t>
+        <w:t xml:space="preserve"> Type and label section and subsection headings in the style shown on these pages. Use numbered sections, </w:t>
+      </w:r>
+      <w:proofErr w:type="gramStart"/>
+      <w:r>
+        <w:rPr>
+          <w:rFonts w:ascii="Times New Roman" w:hAnsi="Times New Roman"/>
+          <w:noProof w:val="0"/>
+          <w:sz w:val="20"/>
+        </w:rPr>
+        <w:t>in order to</w:t>
+      </w:r>
+      <w:proofErr w:type="gramEnd"/>
+      <w:r>
+        <w:rPr>
+          <w:rFonts w:ascii="Times New Roman" w:hAnsi="Times New Roman"/>
+          <w:noProof w:val="0"/>
+          <w:sz w:val="20"/>
+        </w:rPr>
+        <w:t xml:space="preserve"> facilitate cross references.</w:t>
       </w:r>
     </w:p>
     <w:p>
@@ -5034,7 +5144,15 @@
         <w:t xml:space="preserve"> different from the existing data analysis</w:t>
       </w:r>
       <w:r>
-        <w:t xml:space="preserve"> (10%) </w:t>
+        <w:t xml:space="preserve"> (</w:t>
+      </w:r>
+      <w:proofErr w:type="gramStart"/>
+      <w:r>
+        <w:t>10%)</w:t>
+      </w:r>
+      <w:proofErr w:type="gramEnd"/>
+      <w:r>
+        <w:t xml:space="preserve"> </w:t>
       </w:r>
     </w:p>
     <w:p>
@@ -5051,7 +5169,11 @@
         <w:t>and your deliverable</w:t>
       </w:r>
       <w:r>
-        <w:t xml:space="preserve">, that is, </w:t>
+        <w:t xml:space="preserve">, that </w:t>
+      </w:r>
+      <w:proofErr w:type="gramStart"/>
+      <w:r>
+        <w:t xml:space="preserve">is, </w:t>
       </w:r>
       <w:r>
         <w:rPr>
@@ -5067,7 +5189,16 @@
           <w:sz w:val="21"/>
           <w:szCs w:val="21"/>
         </w:rPr>
-        <w:t>what insights you find out</w:t>
+        <w:t>what</w:t>
+      </w:r>
+      <w:proofErr w:type="gramEnd"/>
+      <w:r>
+        <w:rPr>
+          <w:color w:val="000000"/>
+          <w:sz w:val="21"/>
+          <w:szCs w:val="21"/>
+        </w:rPr>
+        <w:t xml:space="preserve"> insights you find out</w:t>
       </w:r>
       <w:r>
         <w:t xml:space="preserve"> (10%)</w:t>
@@ -5229,8 +5360,19 @@
           <w:sz w:val="21"/>
           <w:szCs w:val="21"/>
         </w:rPr>
-        <w:t xml:space="preserve"> using SQL or other scrpts</w:t>
-      </w:r>
+        <w:t xml:space="preserve"> using SQL or other </w:t>
+      </w:r>
+      <w:proofErr w:type="spellStart"/>
+      <w:r>
+        <w:rPr>
+          <w:rFonts w:ascii="Calibri" w:hAnsi="Calibri"/>
+          <w:color w:val="000000"/>
+          <w:sz w:val="21"/>
+          <w:szCs w:val="21"/>
+        </w:rPr>
+        <w:t>scrpts</w:t>
+      </w:r>
+      <w:proofErr w:type="spellEnd"/>
       <w:r>
         <w:rPr>
           <w:rFonts w:ascii="Calibri" w:hAnsi="Calibri"/>
@@ -5281,11 +5423,33 @@
         </w:rPr>
         <w:t xml:space="preserve">c.    </w:t>
       </w:r>
-      <w:r>
-        <w:rPr>
-          <w:rFonts w:ascii="Calibri" w:hAnsi="Calibri"/>
-        </w:rPr>
-        <w:t>Github link and the content that has your presentation file (ppt) and term paper: 10%</w:t>
+      <w:proofErr w:type="spellStart"/>
+      <w:r>
+        <w:rPr>
+          <w:rFonts w:ascii="Calibri" w:hAnsi="Calibri"/>
+        </w:rPr>
+        <w:t>Github</w:t>
+      </w:r>
+      <w:proofErr w:type="spellEnd"/>
+      <w:r>
+        <w:rPr>
+          <w:rFonts w:ascii="Calibri" w:hAnsi="Calibri"/>
+        </w:rPr>
+        <w:t xml:space="preserve"> link and the content that has your presentation file (</w:t>
+      </w:r>
+      <w:proofErr w:type="spellStart"/>
+      <w:r>
+        <w:rPr>
+          <w:rFonts w:ascii="Calibri" w:hAnsi="Calibri"/>
+        </w:rPr>
+        <w:t>ppt</w:t>
+      </w:r>
+      <w:proofErr w:type="spellEnd"/>
+      <w:r>
+        <w:rPr>
+          <w:rFonts w:ascii="Calibri" w:hAnsi="Calibri"/>
+        </w:rPr>
+        <w:t>) and term paper: 10%</w:t>
       </w:r>
     </w:p>
     <w:p>
@@ -5409,7 +5573,27 @@
           <w:sz w:val="21"/>
           <w:szCs w:val="21"/>
         </w:rPr>
-        <w:t xml:space="preserve">: You have to email to the instructor the peer evaluation about your team members for the term project and the presentation. It should be composed of: </w:t>
+        <w:t xml:space="preserve">: You </w:t>
+      </w:r>
+      <w:proofErr w:type="gramStart"/>
+      <w:r>
+        <w:rPr>
+          <w:rFonts w:ascii="Calibri" w:hAnsi="Calibri"/>
+          <w:color w:val="333333"/>
+          <w:sz w:val="21"/>
+          <w:szCs w:val="21"/>
+        </w:rPr>
+        <w:t>have to</w:t>
+      </w:r>
+      <w:proofErr w:type="gramEnd"/>
+      <w:r>
+        <w:rPr>
+          <w:rFonts w:ascii="Calibri" w:hAnsi="Calibri"/>
+          <w:color w:val="333333"/>
+          <w:sz w:val="21"/>
+          <w:szCs w:val="21"/>
+        </w:rPr>
+        <w:t xml:space="preserve"> email to the instructor the peer evaluation about your team members for the term project and the presentation. It should be composed of: </w:t>
       </w:r>
     </w:p>
     <w:p>
@@ -5432,7 +5616,27 @@
           <w:sz w:val="21"/>
           <w:szCs w:val="21"/>
         </w:rPr>
-        <w:t>If you don’t email me peer evaluation, I assume, all of you contribute the work fairly well.</w:t>
+        <w:t xml:space="preserve">If you don’t email me peer evaluation, I assume, all of you contribute the work </w:t>
+      </w:r>
+      <w:proofErr w:type="gramStart"/>
+      <w:r>
+        <w:rPr>
+          <w:rFonts w:ascii="Calibri" w:hAnsi="Calibri"/>
+          <w:color w:val="333333"/>
+          <w:sz w:val="21"/>
+          <w:szCs w:val="21"/>
+        </w:rPr>
+        <w:t>fairly well</w:t>
+      </w:r>
+      <w:proofErr w:type="gramEnd"/>
+      <w:r>
+        <w:rPr>
+          <w:rFonts w:ascii="Calibri" w:hAnsi="Calibri"/>
+          <w:color w:val="333333"/>
+          <w:sz w:val="21"/>
+          <w:szCs w:val="21"/>
+        </w:rPr>
+        <w:t>.</w:t>
       </w:r>
     </w:p>
     <w:p>
@@ -6438,7 +6642,25 @@
           <w:sz w:val="22"/>
           <w:szCs w:val="22"/>
         </w:rPr>
-        <w:t xml:space="preserve">It should be almost same as the team presentation. But, mostly, I will take a look at if you revise the content per my </w:t>
+        <w:t xml:space="preserve">It should be almost same as the team presentation. But, mostly, I will </w:t>
+      </w:r>
+      <w:proofErr w:type="gramStart"/>
+      <w:r>
+        <w:rPr>
+          <w:rFonts w:ascii="Calibri" w:hAnsi="Calibri"/>
+          <w:sz w:val="22"/>
+          <w:szCs w:val="22"/>
+        </w:rPr>
+        <w:t>take a look</w:t>
+      </w:r>
+      <w:proofErr w:type="gramEnd"/>
+      <w:r>
+        <w:rPr>
+          <w:rFonts w:ascii="Calibri" w:hAnsi="Calibri"/>
+          <w:sz w:val="22"/>
+          <w:szCs w:val="22"/>
+        </w:rPr>
+        <w:t xml:space="preserve"> at if you revise the content per my </w:t>
       </w:r>
       <w:r>
         <w:rPr>
@@ -6481,7 +6703,27 @@
           <w:sz w:val="22"/>
           <w:szCs w:val="22"/>
         </w:rPr>
-        <w:t>If you don’t email me peer evaluation, I assume, all of you contribute the work fairly well.</w:t>
+        <w:t xml:space="preserve">If you don’t email me peer evaluation, I assume, all of you contribute the work </w:t>
+      </w:r>
+      <w:proofErr w:type="gramStart"/>
+      <w:r>
+        <w:rPr>
+          <w:rFonts w:ascii="Calibri" w:hAnsi="Calibri"/>
+          <w:color w:val="333333"/>
+          <w:sz w:val="22"/>
+          <w:szCs w:val="22"/>
+        </w:rPr>
+        <w:t>fairly well</w:t>
+      </w:r>
+      <w:proofErr w:type="gramEnd"/>
+      <w:r>
+        <w:rPr>
+          <w:rFonts w:ascii="Calibri" w:hAnsi="Calibri"/>
+          <w:color w:val="333333"/>
+          <w:sz w:val="22"/>
+          <w:szCs w:val="22"/>
+        </w:rPr>
+        <w:t>.</w:t>
       </w:r>
     </w:p>
     <w:p>
@@ -9357,6 +9599,7 @@
   <w:style w:type="character" w:default="1" w:styleId="DefaultParagraphFont">
     <w:name w:val="Default Paragraph Font"/>
     <w:uiPriority w:val="1"/>
+    <w:semiHidden/>
     <w:unhideWhenUsed/>
   </w:style>
   <w:style w:type="table" w:default="1" w:styleId="TableNormal">
@@ -9795,7 +10038,7 @@
 </file>
 
 <file path=customXml/itemProps1.xml><?xml version="1.0" encoding="utf-8"?>
-<ds:datastoreItem xmlns:ds="http://schemas.openxmlformats.org/officeDocument/2006/customXml" ds:itemID="{2246DF05-4611-A547-B44B-87DD36C6EE16}">
+<ds:datastoreItem xmlns:ds="http://schemas.openxmlformats.org/officeDocument/2006/customXml" ds:itemID="{5C2519DC-C4EC-4749-9276-F3BF7D46AB4F}">
   <ds:schemaRefs>
     <ds:schemaRef ds:uri="http://schemas.openxmlformats.org/officeDocument/2006/bibliography"/>
   </ds:schemaRefs>

</xml_diff>